<commit_message>
Commit with password taken off and changed instructions
</commit_message>
<xml_diff>
--- a/Assumptions_ReadMeBeforeRun.docx
+++ b/Assumptions_ReadMeBeforeRun.docx
@@ -4,139 +4,717 @@
   <w:body>
     <w:p>
       <w:pPr>
-        <w:rPr>
-          <w:lang w:val="en-US"/>
-        </w:rPr>
-      </w:pPr>
-      <w:r>
-        <w:rPr>
-          <w:lang w:val="en-US"/>
-        </w:rPr>
-        <w:t>Assumptions</w:t>
-      </w:r>
-    </w:p>
-    <w:p>
-      <w:pPr>
-        <w:rPr>
-          <w:lang w:val="en-US"/>
-        </w:rPr>
-      </w:pPr>
-      <w:r>
-        <w:rPr>
-          <w:lang w:val="en-US"/>
-        </w:rPr>
-        <w:t xml:space="preserve">1)Host domain is set same as Yahoo </w:t>
-      </w:r>
+        <w:pStyle w:val="Heading1"/>
+        <w:rPr>
+          <w:rFonts w:asciiTheme="minorHAnsi" w:hAnsiTheme="minorHAnsi" w:cstheme="minorHAnsi"/>
+          <w:lang w:val="en-US"/>
+        </w:rPr>
+      </w:pPr>
+      <w:r>
+        <w:rPr>
+          <w:rFonts w:asciiTheme="minorHAnsi" w:hAnsiTheme="minorHAnsi" w:cstheme="minorHAnsi"/>
+          <w:lang w:val="en-US"/>
+        </w:rPr>
+        <w:t>Must be done before running application</w:t>
+      </w:r>
+    </w:p>
+    <w:p>
+      <w:pPr>
+        <w:rPr>
+          <w:rFonts w:cstheme="minorHAnsi"/>
+          <w:lang w:val="en-US"/>
+        </w:rPr>
+      </w:pPr>
+      <w:r>
+        <w:rPr>
+          <w:rFonts w:cstheme="minorHAnsi"/>
+          <w:lang w:val="en-US"/>
+        </w:rPr>
+        <w:t xml:space="preserve">1)In </w:t>
+      </w:r>
+      <w:proofErr w:type="spellStart"/>
       <w:proofErr w:type="gramStart"/>
       <w:r>
         <w:rPr>
-          <w:lang w:val="en-US"/>
-        </w:rPr>
-        <w:t>mail .</w:t>
-      </w:r>
+          <w:rFonts w:cstheme="minorHAnsi"/>
+          <w:lang w:val="en-US"/>
+        </w:rPr>
+        <w:t>application.properties</w:t>
+      </w:r>
+      <w:proofErr w:type="spellEnd"/>
       <w:proofErr w:type="gramEnd"/>
-    </w:p>
-    <w:p>
-      <w:pPr>
-        <w:rPr>
-          <w:lang w:val="en-US"/>
-        </w:rPr>
-      </w:pPr>
-      <w:r>
-        <w:rPr>
-          <w:lang w:val="en-US"/>
-        </w:rPr>
-        <w:t xml:space="preserve">2)Host Password is created by creating app and access from yahoo.com so this is not email </w:t>
-      </w:r>
-      <w:proofErr w:type="gramStart"/>
-      <w:r>
-        <w:rPr>
-          <w:lang w:val="en-US"/>
-        </w:rPr>
-        <w:t>password</w:t>
-      </w:r>
-      <w:proofErr w:type="gramEnd"/>
-      <w:r>
-        <w:rPr>
-          <w:lang w:val="en-US"/>
-        </w:rPr>
-        <w:t xml:space="preserve"> but special password granted by yahoo mail to access application.</w:t>
-      </w:r>
-    </w:p>
-    <w:p>
-      <w:pPr>
-        <w:rPr>
-          <w:lang w:val="en-US"/>
-        </w:rPr>
-      </w:pPr>
-      <w:r>
-        <w:rPr>
-          <w:lang w:val="en-US"/>
-        </w:rPr>
-        <w:t xml:space="preserve">If Host email address is </w:t>
-      </w:r>
-      <w:proofErr w:type="gramStart"/>
-      <w:r>
-        <w:rPr>
-          <w:lang w:val="en-US"/>
-        </w:rPr>
-        <w:t>yahoo</w:t>
-      </w:r>
-      <w:proofErr w:type="gramEnd"/>
-      <w:r>
-        <w:rPr>
-          <w:lang w:val="en-US"/>
-        </w:rPr>
-        <w:t xml:space="preserve"> then we don’t need to set “allow access by less secure app”</w:t>
-      </w:r>
-    </w:p>
-    <w:p>
-      <w:pPr>
-        <w:rPr>
-          <w:lang w:val="en-US"/>
-        </w:rPr>
-      </w:pPr>
-      <w:r>
-        <w:rPr>
-          <w:lang w:val="en-US"/>
-        </w:rPr>
-        <w:t xml:space="preserve">If host email and from email address is </w:t>
-      </w:r>
-      <w:r>
-        <w:rPr>
-          <w:lang w:val="en-US"/>
-        </w:rPr>
-        <w:t>Gmail</w:t>
-      </w:r>
-      <w:r>
-        <w:rPr>
-          <w:lang w:val="en-US"/>
-        </w:rPr>
-        <w:t xml:space="preserve"> we do need to set “allow access by less secure app”</w:t>
-      </w:r>
-    </w:p>
-    <w:p>
-      <w:pPr>
-        <w:rPr>
-          <w:lang w:val="en-US"/>
-        </w:rPr>
-      </w:pPr>
-      <w:r>
-        <w:rPr>
-          <w:lang w:val="en-US"/>
-        </w:rPr>
-        <w:t xml:space="preserve">As tried to generate token for app by </w:t>
-      </w:r>
-      <w:r>
-        <w:rPr>
-          <w:lang w:val="en-US"/>
-        </w:rPr>
-        <w:t>Gmail</w:t>
+      <w:r>
+        <w:rPr>
+          <w:rFonts w:cstheme="minorHAnsi"/>
+          <w:lang w:val="en-US"/>
+        </w:rPr>
+        <w:t xml:space="preserve"> following propert</w:t>
+      </w:r>
+      <w:r>
+        <w:rPr>
+          <w:rFonts w:cstheme="minorHAnsi"/>
+          <w:lang w:val="en-US"/>
+        </w:rPr>
+        <w:t>ies must</w:t>
+      </w:r>
+      <w:r>
+        <w:rPr>
+          <w:rFonts w:cstheme="minorHAnsi"/>
+          <w:lang w:val="en-US"/>
+        </w:rPr>
+        <w:t xml:space="preserve"> be changed</w:t>
       </w:r>
       <w:bookmarkStart w:id="0" w:name="_GoBack"/>
       <w:bookmarkEnd w:id="0"/>
-      <w:r>
-        <w:rPr>
+    </w:p>
+    <w:p>
+      <w:pPr>
+        <w:rPr>
+          <w:rFonts w:cstheme="minorHAnsi"/>
+          <w:lang w:val="en-US"/>
+        </w:rPr>
+      </w:pPr>
+      <w:r>
+        <w:rPr>
+          <w:rFonts w:cstheme="minorHAnsi"/>
+          <w:lang w:val="en-US"/>
+        </w:rPr>
+        <w:t xml:space="preserve">properties both can be changed </w:t>
+      </w:r>
+    </w:p>
+    <w:p>
+      <w:pPr>
+        <w:autoSpaceDE w:val="0"/>
+        <w:autoSpaceDN w:val="0"/>
+        <w:adjustRightInd w:val="0"/>
+        <w:spacing w:after="0" w:line="240" w:lineRule="auto"/>
+        <w:rPr>
+          <w:rFonts w:cstheme="minorHAnsi"/>
+          <w:sz w:val="24"/>
+          <w:szCs w:val="24"/>
+        </w:rPr>
+      </w:pPr>
+      <w:r>
+        <w:rPr>
+          <w:rFonts w:cstheme="minorHAnsi"/>
+          <w:color w:val="000000"/>
+          <w:sz w:val="24"/>
+          <w:szCs w:val="24"/>
+        </w:rPr>
+        <w:t>1)</w:t>
+      </w:r>
+      <w:proofErr w:type="spellStart"/>
+      <w:r>
+        <w:rPr>
+          <w:rFonts w:cstheme="minorHAnsi"/>
+          <w:color w:val="000000"/>
+          <w:sz w:val="24"/>
+          <w:szCs w:val="24"/>
+        </w:rPr>
+        <w:t>fxDetails.adminEmail</w:t>
+      </w:r>
+      <w:proofErr w:type="spellEnd"/>
+      <w:r>
+        <w:rPr>
+          <w:rFonts w:cstheme="minorHAnsi"/>
+          <w:color w:val="000000"/>
+          <w:sz w:val="24"/>
+          <w:szCs w:val="24"/>
+        </w:rPr>
+        <w:t>=your email</w:t>
+      </w:r>
+    </w:p>
+    <w:p>
+      <w:pPr>
+        <w:autoSpaceDE w:val="0"/>
+        <w:autoSpaceDN w:val="0"/>
+        <w:adjustRightInd w:val="0"/>
+        <w:spacing w:after="0" w:line="240" w:lineRule="auto"/>
+        <w:rPr>
+          <w:rFonts w:cstheme="minorHAnsi"/>
+          <w:color w:val="000000"/>
+          <w:sz w:val="24"/>
+          <w:szCs w:val="24"/>
+        </w:rPr>
+      </w:pPr>
+      <w:r>
+        <w:rPr>
+          <w:rFonts w:cstheme="minorHAnsi"/>
+          <w:color w:val="000000"/>
+          <w:sz w:val="24"/>
+          <w:szCs w:val="24"/>
+        </w:rPr>
+        <w:t>2)</w:t>
+      </w:r>
+      <w:proofErr w:type="spellStart"/>
+      <w:r>
+        <w:rPr>
+          <w:rFonts w:cstheme="minorHAnsi"/>
+          <w:color w:val="000000"/>
+          <w:sz w:val="24"/>
+          <w:szCs w:val="24"/>
+        </w:rPr>
+        <w:t>fxDetails.adminPassword</w:t>
+      </w:r>
+      <w:proofErr w:type="spellEnd"/>
+      <w:r>
+        <w:rPr>
+          <w:rFonts w:cstheme="minorHAnsi"/>
+          <w:color w:val="000000"/>
+          <w:sz w:val="24"/>
+          <w:szCs w:val="24"/>
+        </w:rPr>
+        <w:t>=your email password or your app password set through google or yahoo</w:t>
+      </w:r>
+    </w:p>
+    <w:p>
+      <w:pPr>
+        <w:autoSpaceDE w:val="0"/>
+        <w:autoSpaceDN w:val="0"/>
+        <w:adjustRightInd w:val="0"/>
+        <w:spacing w:after="0" w:line="240" w:lineRule="auto"/>
+        <w:rPr>
+          <w:rFonts w:cstheme="minorHAnsi"/>
+          <w:sz w:val="24"/>
+          <w:szCs w:val="24"/>
+        </w:rPr>
+      </w:pPr>
+      <w:r>
+        <w:rPr>
+          <w:rFonts w:cstheme="minorHAnsi"/>
+          <w:color w:val="000000"/>
+          <w:sz w:val="24"/>
+          <w:szCs w:val="24"/>
+        </w:rPr>
+        <w:t>3)</w:t>
+      </w:r>
+      <w:proofErr w:type="spellStart"/>
+      <w:r>
+        <w:rPr>
+          <w:rFonts w:cstheme="minorHAnsi"/>
+          <w:color w:val="000000"/>
+          <w:sz w:val="24"/>
+          <w:szCs w:val="24"/>
+        </w:rPr>
+        <w:t>fxDetails.clientEmail</w:t>
+      </w:r>
+      <w:proofErr w:type="spellEnd"/>
+      <w:r>
+        <w:rPr>
+          <w:rFonts w:cstheme="minorHAnsi"/>
+          <w:color w:val="000000"/>
+          <w:sz w:val="24"/>
+          <w:szCs w:val="24"/>
+        </w:rPr>
+        <w:t>=</w:t>
+      </w:r>
+      <w:r>
+        <w:rPr>
+          <w:rFonts w:cstheme="minorHAnsi"/>
+          <w:sz w:val="24"/>
+          <w:szCs w:val="24"/>
+        </w:rPr>
+        <w:t>this can be any email address from any domain.</w:t>
+      </w:r>
+    </w:p>
+    <w:p>
+      <w:pPr>
+        <w:autoSpaceDE w:val="0"/>
+        <w:autoSpaceDN w:val="0"/>
+        <w:adjustRightInd w:val="0"/>
+        <w:spacing w:after="0" w:line="240" w:lineRule="auto"/>
+        <w:rPr>
+          <w:rFonts w:cstheme="minorHAnsi"/>
+          <w:sz w:val="24"/>
+          <w:szCs w:val="24"/>
+        </w:rPr>
+      </w:pPr>
+      <w:r>
+        <w:rPr>
+          <w:rFonts w:cstheme="minorHAnsi"/>
+          <w:sz w:val="24"/>
+          <w:szCs w:val="24"/>
+        </w:rPr>
+        <w:t>This will receive email with FX data.</w:t>
+      </w:r>
+    </w:p>
+    <w:p>
+      <w:pPr>
+        <w:autoSpaceDE w:val="0"/>
+        <w:autoSpaceDN w:val="0"/>
+        <w:adjustRightInd w:val="0"/>
+        <w:spacing w:after="0" w:line="240" w:lineRule="auto"/>
+        <w:rPr>
+          <w:rFonts w:cstheme="minorHAnsi"/>
+          <w:color w:val="000000"/>
+          <w:sz w:val="24"/>
+          <w:szCs w:val="24"/>
+        </w:rPr>
+      </w:pPr>
+    </w:p>
+    <w:p>
+      <w:pPr>
+        <w:autoSpaceDE w:val="0"/>
+        <w:autoSpaceDN w:val="0"/>
+        <w:adjustRightInd w:val="0"/>
+        <w:spacing w:after="0" w:line="240" w:lineRule="auto"/>
+        <w:rPr>
+          <w:rFonts w:cstheme="minorHAnsi"/>
+          <w:color w:val="000000"/>
+          <w:sz w:val="24"/>
+          <w:szCs w:val="24"/>
+        </w:rPr>
+      </w:pPr>
+    </w:p>
+    <w:p>
+      <w:pPr>
+        <w:autoSpaceDE w:val="0"/>
+        <w:autoSpaceDN w:val="0"/>
+        <w:adjustRightInd w:val="0"/>
+        <w:spacing w:after="0" w:line="240" w:lineRule="auto"/>
+        <w:rPr>
+          <w:rFonts w:cstheme="minorHAnsi"/>
+          <w:i/>
+          <w:color w:val="000000"/>
+          <w:sz w:val="24"/>
+          <w:szCs w:val="24"/>
+        </w:rPr>
+      </w:pPr>
+      <w:proofErr w:type="gramStart"/>
+      <w:r>
+        <w:rPr>
+          <w:rFonts w:cstheme="minorHAnsi"/>
+          <w:i/>
+          <w:color w:val="000000"/>
+          <w:sz w:val="24"/>
+          <w:szCs w:val="24"/>
+        </w:rPr>
+        <w:t>Note :</w:t>
+      </w:r>
+      <w:proofErr w:type="gramEnd"/>
+      <w:r>
+        <w:rPr>
+          <w:rFonts w:cstheme="minorHAnsi"/>
+          <w:i/>
+          <w:color w:val="000000"/>
+          <w:sz w:val="24"/>
+          <w:szCs w:val="24"/>
+        </w:rPr>
+        <w:t xml:space="preserve"> For Initial testing test</w:t>
+      </w:r>
+      <w:r>
+        <w:rPr>
+          <w:rFonts w:cstheme="minorHAnsi"/>
+          <w:i/>
+          <w:color w:val="000000"/>
+          <w:sz w:val="24"/>
+          <w:szCs w:val="24"/>
+        </w:rPr>
+        <w:t xml:space="preserve"> username and</w:t>
+      </w:r>
+      <w:r>
+        <w:rPr>
+          <w:rFonts w:cstheme="minorHAnsi"/>
+          <w:i/>
+          <w:color w:val="000000"/>
+          <w:sz w:val="24"/>
+          <w:szCs w:val="24"/>
+        </w:rPr>
+        <w:t xml:space="preserve"> password has been given though email.</w:t>
+      </w:r>
+    </w:p>
+    <w:p>
+      <w:pPr>
+        <w:autoSpaceDE w:val="0"/>
+        <w:autoSpaceDN w:val="0"/>
+        <w:adjustRightInd w:val="0"/>
+        <w:spacing w:after="0" w:line="240" w:lineRule="auto"/>
+        <w:rPr>
+          <w:rFonts w:cstheme="minorHAnsi"/>
+          <w:i/>
+          <w:color w:val="000000"/>
+          <w:sz w:val="24"/>
+          <w:szCs w:val="24"/>
+        </w:rPr>
+      </w:pPr>
+      <w:r>
+        <w:rPr>
+          <w:rFonts w:cstheme="minorHAnsi"/>
+          <w:i/>
+          <w:color w:val="000000"/>
+          <w:sz w:val="24"/>
+          <w:szCs w:val="24"/>
+        </w:rPr>
+        <w:t>Assumptions</w:t>
+      </w:r>
+    </w:p>
+    <w:p>
+      <w:pPr>
+        <w:rPr>
+          <w:rFonts w:cstheme="minorHAnsi"/>
+          <w:i/>
+          <w:lang w:val="en-US"/>
+        </w:rPr>
+      </w:pPr>
+      <w:r>
+        <w:rPr>
+          <w:rFonts w:cstheme="minorHAnsi"/>
+          <w:i/>
+          <w:lang w:val="en-US"/>
+        </w:rPr>
+        <w:t xml:space="preserve">Host domain is set same as Yahoo </w:t>
+      </w:r>
+      <w:proofErr w:type="gramStart"/>
+      <w:r>
+        <w:rPr>
+          <w:rFonts w:cstheme="minorHAnsi"/>
+          <w:i/>
+          <w:lang w:val="en-US"/>
+        </w:rPr>
+        <w:t>mail .</w:t>
+      </w:r>
+      <w:proofErr w:type="gramEnd"/>
+    </w:p>
+    <w:p>
+      <w:pPr>
+        <w:rPr>
+          <w:rFonts w:cstheme="minorHAnsi"/>
+          <w:i/>
+          <w:lang w:val="en-US"/>
+        </w:rPr>
+      </w:pPr>
+      <w:r>
+        <w:rPr>
+          <w:rFonts w:cstheme="minorHAnsi"/>
+          <w:i/>
+          <w:lang w:val="en-US"/>
+        </w:rPr>
+        <w:t xml:space="preserve">Host Password is created by creating app and access from yahoo.com so this is not email </w:t>
+      </w:r>
+      <w:proofErr w:type="gramStart"/>
+      <w:r>
+        <w:rPr>
+          <w:rFonts w:cstheme="minorHAnsi"/>
+          <w:i/>
+          <w:lang w:val="en-US"/>
+        </w:rPr>
+        <w:t>password</w:t>
+      </w:r>
+      <w:proofErr w:type="gramEnd"/>
+      <w:r>
+        <w:rPr>
+          <w:rFonts w:cstheme="minorHAnsi"/>
+          <w:i/>
+          <w:lang w:val="en-US"/>
+        </w:rPr>
+        <w:t xml:space="preserve"> but special password granted by yahoo mail to access application.</w:t>
+      </w:r>
+    </w:p>
+    <w:p>
+      <w:pPr>
+        <w:rPr>
+          <w:rFonts w:cstheme="minorHAnsi"/>
+          <w:i/>
+          <w:lang w:val="en-US"/>
+        </w:rPr>
+      </w:pPr>
+      <w:r>
+        <w:rPr>
+          <w:rFonts w:cstheme="minorHAnsi"/>
+          <w:i/>
+          <w:lang w:val="en-US"/>
+        </w:rPr>
+        <w:t xml:space="preserve">If Host email address is </w:t>
+      </w:r>
+      <w:proofErr w:type="gramStart"/>
+      <w:r>
+        <w:rPr>
+          <w:rFonts w:cstheme="minorHAnsi"/>
+          <w:i/>
+          <w:lang w:val="en-US"/>
+        </w:rPr>
+        <w:t>yahoo</w:t>
+      </w:r>
+      <w:proofErr w:type="gramEnd"/>
+      <w:r>
+        <w:rPr>
+          <w:rFonts w:cstheme="minorHAnsi"/>
+          <w:i/>
+          <w:lang w:val="en-US"/>
+        </w:rPr>
+        <w:t xml:space="preserve"> then we don’t need to set “allow access by less secure app”</w:t>
+      </w:r>
+    </w:p>
+    <w:p>
+      <w:pPr>
+        <w:rPr>
+          <w:rFonts w:cstheme="minorHAnsi"/>
+          <w:i/>
+          <w:lang w:val="en-US"/>
+        </w:rPr>
+      </w:pPr>
+      <w:r>
+        <w:rPr>
+          <w:rFonts w:cstheme="minorHAnsi"/>
+          <w:i/>
+          <w:lang w:val="en-US"/>
+        </w:rPr>
+        <w:t>If host email and from email address is Gmail we do need to set “allow access by less secure app”</w:t>
+      </w:r>
+    </w:p>
+    <w:p>
+      <w:pPr>
+        <w:rPr>
+          <w:rFonts w:cstheme="minorHAnsi"/>
+          <w:i/>
+          <w:lang w:val="en-US"/>
+        </w:rPr>
+      </w:pPr>
+      <w:r>
+        <w:rPr>
+          <w:rFonts w:cstheme="minorHAnsi"/>
+          <w:i/>
+          <w:lang w:val="en-US"/>
+        </w:rPr>
+        <w:t>As tried to generate token for app by Gmail but was taking time</w:t>
+      </w:r>
+    </w:p>
+    <w:p>
+      <w:pPr>
+        <w:autoSpaceDE w:val="0"/>
+        <w:autoSpaceDN w:val="0"/>
+        <w:adjustRightInd w:val="0"/>
+        <w:spacing w:after="0" w:line="240" w:lineRule="auto"/>
+        <w:rPr>
+          <w:rFonts w:cstheme="minorHAnsi"/>
+          <w:color w:val="000000"/>
+          <w:sz w:val="24"/>
+          <w:szCs w:val="24"/>
+        </w:rPr>
+      </w:pPr>
+    </w:p>
+    <w:p>
+      <w:pPr>
+        <w:pStyle w:val="Heading1"/>
+        <w:rPr>
+          <w:rFonts w:asciiTheme="minorHAnsi" w:hAnsiTheme="minorHAnsi" w:cstheme="minorHAnsi"/>
+        </w:rPr>
+      </w:pPr>
+      <w:r>
+        <w:rPr>
+          <w:rFonts w:asciiTheme="minorHAnsi" w:hAnsiTheme="minorHAnsi" w:cstheme="minorHAnsi"/>
+        </w:rPr>
+        <w:t>Test URL</w:t>
+      </w:r>
+    </w:p>
+    <w:p>
+      <w:pPr>
+        <w:autoSpaceDE w:val="0"/>
+        <w:autoSpaceDN w:val="0"/>
+        <w:adjustRightInd w:val="0"/>
+        <w:spacing w:after="0" w:line="240" w:lineRule="auto"/>
+        <w:rPr>
+          <w:rFonts w:cstheme="minorHAnsi"/>
+          <w:color w:val="000000"/>
+          <w:sz w:val="24"/>
+          <w:szCs w:val="24"/>
+        </w:rPr>
+      </w:pPr>
+      <w:r>
+        <w:rPr>
+          <w:rFonts w:cstheme="minorHAnsi"/>
+          <w:color w:val="000000"/>
+          <w:sz w:val="24"/>
+          <w:szCs w:val="24"/>
+        </w:rPr>
+        <w:t xml:space="preserve"> </w:t>
+      </w:r>
+      <w:hyperlink r:id="rId4" w:history="1">
+        <w:r>
+          <w:rPr>
+            <w:rStyle w:val="Hyperlink"/>
+            <w:rFonts w:cstheme="minorHAnsi"/>
+          </w:rPr>
+          <w:t>http://localhost:9900/test/reports</w:t>
+        </w:r>
+      </w:hyperlink>
+      <w:r>
+        <w:rPr>
+          <w:rFonts w:cstheme="minorHAnsi"/>
+        </w:rPr>
+        <w:t xml:space="preserve"> : This will trigger email</w:t>
+      </w:r>
+    </w:p>
+    <w:p>
+      <w:pPr>
+        <w:autoSpaceDE w:val="0"/>
+        <w:autoSpaceDN w:val="0"/>
+        <w:adjustRightInd w:val="0"/>
+        <w:spacing w:after="0" w:line="240" w:lineRule="auto"/>
+        <w:rPr>
+          <w:rFonts w:cstheme="minorHAnsi"/>
+          <w:b/>
+          <w:sz w:val="28"/>
+          <w:szCs w:val="28"/>
+          <w:lang w:val="en-US"/>
+        </w:rPr>
+      </w:pPr>
+    </w:p>
+    <w:p>
+      <w:pPr>
+        <w:pStyle w:val="Heading1"/>
+        <w:rPr>
+          <w:rFonts w:asciiTheme="minorHAnsi" w:hAnsiTheme="minorHAnsi" w:cstheme="minorHAnsi"/>
+          <w:lang w:val="en-US"/>
+        </w:rPr>
+      </w:pPr>
+      <w:r>
+        <w:rPr>
+          <w:rFonts w:asciiTheme="minorHAnsi" w:hAnsiTheme="minorHAnsi" w:cstheme="minorHAnsi"/>
+          <w:lang w:val="en-US"/>
+        </w:rPr>
+        <w:t>Assumptions</w:t>
+      </w:r>
+    </w:p>
+    <w:p>
+      <w:pPr>
+        <w:rPr>
+          <w:rFonts w:cstheme="minorHAnsi"/>
+          <w:lang w:val="en-US"/>
+        </w:rPr>
+      </w:pPr>
+      <w:r>
+        <w:rPr>
+          <w:rFonts w:cstheme="minorHAnsi"/>
+          <w:lang w:val="en-US"/>
+        </w:rPr>
+        <w:t xml:space="preserve">1)Host domain is set same as Yahoo </w:t>
+      </w:r>
+      <w:proofErr w:type="gramStart"/>
+      <w:r>
+        <w:rPr>
+          <w:rFonts w:cstheme="minorHAnsi"/>
+          <w:lang w:val="en-US"/>
+        </w:rPr>
+        <w:t>mail .</w:t>
+      </w:r>
+      <w:proofErr w:type="gramEnd"/>
+    </w:p>
+    <w:p>
+      <w:pPr>
+        <w:rPr>
+          <w:rFonts w:cstheme="minorHAnsi"/>
+          <w:lang w:val="en-US"/>
+        </w:rPr>
+      </w:pPr>
+      <w:r>
+        <w:rPr>
+          <w:rFonts w:cstheme="minorHAnsi"/>
+          <w:lang w:val="en-US"/>
+        </w:rPr>
+        <w:t xml:space="preserve">2)Host Password is created by creating app and access from yahoo.com so this is not email </w:t>
+      </w:r>
+      <w:proofErr w:type="gramStart"/>
+      <w:r>
+        <w:rPr>
+          <w:rFonts w:cstheme="minorHAnsi"/>
+          <w:lang w:val="en-US"/>
+        </w:rPr>
+        <w:t>password</w:t>
+      </w:r>
+      <w:proofErr w:type="gramEnd"/>
+      <w:r>
+        <w:rPr>
+          <w:rFonts w:cstheme="minorHAnsi"/>
+          <w:lang w:val="en-US"/>
+        </w:rPr>
+        <w:t xml:space="preserve"> but special password granted by yahoo mail to access application.</w:t>
+      </w:r>
+    </w:p>
+    <w:p>
+      <w:pPr>
+        <w:rPr>
+          <w:rFonts w:cstheme="minorHAnsi"/>
+          <w:lang w:val="en-US"/>
+        </w:rPr>
+      </w:pPr>
+      <w:r>
+        <w:rPr>
+          <w:rFonts w:cstheme="minorHAnsi"/>
+          <w:lang w:val="en-US"/>
+        </w:rPr>
+        <w:t xml:space="preserve">If Host email address is </w:t>
+      </w:r>
+      <w:proofErr w:type="gramStart"/>
+      <w:r>
+        <w:rPr>
+          <w:rFonts w:cstheme="minorHAnsi"/>
+          <w:lang w:val="en-US"/>
+        </w:rPr>
+        <w:t>yahoo</w:t>
+      </w:r>
+      <w:proofErr w:type="gramEnd"/>
+      <w:r>
+        <w:rPr>
+          <w:rFonts w:cstheme="minorHAnsi"/>
+          <w:lang w:val="en-US"/>
+        </w:rPr>
+        <w:t xml:space="preserve"> then we don’t need to set “allow access by less secure app”</w:t>
+      </w:r>
+    </w:p>
+    <w:p>
+      <w:pPr>
+        <w:rPr>
+          <w:rFonts w:cstheme="minorHAnsi"/>
+          <w:lang w:val="en-US"/>
+        </w:rPr>
+      </w:pPr>
+      <w:r>
+        <w:rPr>
+          <w:rFonts w:cstheme="minorHAnsi"/>
+          <w:lang w:val="en-US"/>
+        </w:rPr>
+        <w:t xml:space="preserve">If host email and from email address is </w:t>
+      </w:r>
+      <w:r>
+        <w:rPr>
+          <w:rFonts w:cstheme="minorHAnsi"/>
+          <w:lang w:val="en-US"/>
+        </w:rPr>
+        <w:t>Gmail</w:t>
+      </w:r>
+      <w:r>
+        <w:rPr>
+          <w:rFonts w:cstheme="minorHAnsi"/>
+          <w:lang w:val="en-US"/>
+        </w:rPr>
+        <w:t xml:space="preserve"> we do need to set “allow access by less secure app”</w:t>
+      </w:r>
+    </w:p>
+    <w:p>
+      <w:pPr>
+        <w:rPr>
+          <w:rFonts w:cstheme="minorHAnsi"/>
+          <w:lang w:val="en-US"/>
+        </w:rPr>
+      </w:pPr>
+      <w:r>
+        <w:rPr>
+          <w:rFonts w:cstheme="minorHAnsi"/>
+          <w:lang w:val="en-US"/>
+        </w:rPr>
+        <w:t xml:space="preserve">As tried to generate token for app by </w:t>
+      </w:r>
+      <w:r>
+        <w:rPr>
+          <w:rFonts w:cstheme="minorHAnsi"/>
+          <w:lang w:val="en-US"/>
+        </w:rPr>
+        <w:t>Gmail</w:t>
+      </w:r>
+      <w:r>
+        <w:rPr>
+          <w:rFonts w:cstheme="minorHAnsi"/>
           <w:lang w:val="en-US"/>
         </w:rPr>
         <w:t xml:space="preserve"> but was taking time</w:t>
@@ -145,11 +723,13 @@
     <w:p>
       <w:pPr>
         <w:rPr>
-          <w:lang w:val="en-US"/>
-        </w:rPr>
-      </w:pPr>
-      <w:r>
-        <w:rPr>
+          <w:rFonts w:cstheme="minorHAnsi"/>
+          <w:lang w:val="en-US"/>
+        </w:rPr>
+      </w:pPr>
+      <w:r>
+        <w:rPr>
+          <w:rFonts w:cstheme="minorHAnsi"/>
           <w:lang w:val="en-US"/>
         </w:rPr>
         <w:t xml:space="preserve">3)Client email address can be any email address from any </w:t>
@@ -157,6 +737,7 @@
       <w:proofErr w:type="gramStart"/>
       <w:r>
         <w:rPr>
+          <w:rFonts w:cstheme="minorHAnsi"/>
           <w:lang w:val="en-US"/>
         </w:rPr>
         <w:t>domain ,</w:t>
@@ -164,12 +745,14 @@
       <w:proofErr w:type="gramEnd"/>
       <w:r>
         <w:rPr>
+          <w:rFonts w:cstheme="minorHAnsi"/>
           <w:lang w:val="en-US"/>
         </w:rPr>
         <w:t xml:space="preserve"> it does not matter.</w:t>
       </w:r>
       <w:r>
         <w:rPr>
+          <w:rFonts w:cstheme="minorHAnsi"/>
           <w:lang w:val="en-US"/>
         </w:rPr>
         <w:t xml:space="preserve"> In event of exception Admin and Client get email with exception</w:t>
@@ -178,11 +761,13 @@
     <w:p>
       <w:pPr>
         <w:rPr>
-          <w:lang w:val="en-US"/>
-        </w:rPr>
-      </w:pPr>
-      <w:r>
-        <w:rPr>
+          <w:rFonts w:cstheme="minorHAnsi"/>
+          <w:lang w:val="en-US"/>
+        </w:rPr>
+      </w:pPr>
+      <w:r>
+        <w:rPr>
+          <w:rFonts w:cstheme="minorHAnsi"/>
           <w:lang w:val="en-US"/>
         </w:rPr>
         <w:t xml:space="preserve">4)All the properties are set in </w:t>
@@ -191,6 +776,7 @@
       <w:proofErr w:type="gramStart"/>
       <w:r>
         <w:rPr>
+          <w:rFonts w:cstheme="minorHAnsi"/>
           <w:lang w:val="en-US"/>
         </w:rPr>
         <w:t>application.properties</w:t>
@@ -199,6 +785,7 @@
       <w:proofErr w:type="gramEnd"/>
       <w:r>
         <w:rPr>
+          <w:rFonts w:cstheme="minorHAnsi"/>
           <w:lang w:val="en-US"/>
         </w:rPr>
         <w:t xml:space="preserve"> and all email address and </w:t>
@@ -206,6 +793,7 @@
       <w:proofErr w:type="spellStart"/>
       <w:r>
         <w:rPr>
+          <w:rFonts w:cstheme="minorHAnsi"/>
           <w:lang w:val="en-US"/>
         </w:rPr>
         <w:t>apitoken</w:t>
@@ -213,6 +801,7 @@
       <w:proofErr w:type="spellEnd"/>
       <w:r>
         <w:rPr>
+          <w:rFonts w:cstheme="minorHAnsi"/>
           <w:lang w:val="en-US"/>
         </w:rPr>
         <w:t xml:space="preserve"> can be reset.</w:t>
@@ -225,7 +814,7 @@
         <w:adjustRightInd w:val="0"/>
         <w:spacing w:after="0" w:line="240" w:lineRule="auto"/>
         <w:rPr>
-          <w:rFonts w:ascii="Consolas" w:hAnsi="Consolas" w:cs="Consolas"/>
+          <w:rFonts w:cstheme="minorHAnsi"/>
           <w:color w:val="2A00FF"/>
           <w:sz w:val="24"/>
           <w:szCs w:val="24"/>
@@ -234,7 +823,7 @@
       <w:proofErr w:type="spellStart"/>
       <w:r>
         <w:rPr>
-          <w:rFonts w:ascii="Consolas" w:hAnsi="Consolas" w:cs="Consolas"/>
+          <w:rFonts w:cstheme="minorHAnsi"/>
           <w:color w:val="000000"/>
           <w:sz w:val="24"/>
           <w:szCs w:val="24"/>
@@ -244,7 +833,7 @@
       <w:proofErr w:type="spellEnd"/>
       <w:r>
         <w:rPr>
-          <w:rFonts w:ascii="Consolas" w:hAnsi="Consolas" w:cs="Consolas"/>
+          <w:rFonts w:cstheme="minorHAnsi"/>
           <w:color w:val="000000"/>
           <w:sz w:val="24"/>
           <w:szCs w:val="24"/>
@@ -253,7 +842,7 @@
       </w:r>
       <w:r>
         <w:rPr>
-          <w:rFonts w:ascii="Consolas" w:hAnsi="Consolas" w:cs="Consolas"/>
+          <w:rFonts w:cstheme="minorHAnsi"/>
           <w:color w:val="2A00FF"/>
           <w:sz w:val="24"/>
           <w:szCs w:val="24"/>
@@ -268,15 +857,15 @@
         <w:adjustRightInd w:val="0"/>
         <w:spacing w:after="0" w:line="240" w:lineRule="auto"/>
         <w:rPr>
-          <w:rFonts w:ascii="Consolas" w:hAnsi="Consolas" w:cs="Consolas"/>
-          <w:color w:val="2A00FF"/>
-          <w:sz w:val="24"/>
-          <w:szCs w:val="24"/>
-        </w:rPr>
-      </w:pPr>
-      <w:r>
-        <w:rPr>
-          <w:rFonts w:ascii="Consolas" w:hAnsi="Consolas" w:cs="Consolas"/>
+          <w:rFonts w:cstheme="minorHAnsi"/>
+          <w:color w:val="2A00FF"/>
+          <w:sz w:val="24"/>
+          <w:szCs w:val="24"/>
+        </w:rPr>
+      </w:pPr>
+      <w:r>
+        <w:rPr>
+          <w:rFonts w:cstheme="minorHAnsi"/>
           <w:color w:val="2A00FF"/>
           <w:sz w:val="24"/>
           <w:szCs w:val="24"/>
@@ -286,7 +875,7 @@
       <w:proofErr w:type="spellStart"/>
       <w:r>
         <w:rPr>
-          <w:rFonts w:ascii="Consolas" w:hAnsi="Consolas" w:cs="Consolas"/>
+          <w:rFonts w:cstheme="minorHAnsi"/>
           <w:color w:val="2A00FF"/>
           <w:sz w:val="24"/>
           <w:szCs w:val="24"/>
@@ -296,7 +885,7 @@
       <w:proofErr w:type="spellEnd"/>
       <w:r>
         <w:rPr>
-          <w:rFonts w:ascii="Consolas" w:hAnsi="Consolas" w:cs="Consolas"/>
+          <w:rFonts w:cstheme="minorHAnsi"/>
           <w:color w:val="2A00FF"/>
           <w:sz w:val="24"/>
           <w:szCs w:val="24"/>
@@ -311,28 +900,28 @@
         <w:adjustRightInd w:val="0"/>
         <w:spacing w:after="0" w:line="240" w:lineRule="auto"/>
         <w:rPr>
-          <w:rFonts w:ascii="Consolas" w:hAnsi="Consolas" w:cs="Consolas"/>
-          <w:sz w:val="24"/>
-          <w:szCs w:val="24"/>
-        </w:rPr>
-      </w:pPr>
-    </w:p>
-    <w:p>
-      <w:pPr>
-        <w:autoSpaceDE w:val="0"/>
-        <w:autoSpaceDN w:val="0"/>
-        <w:adjustRightInd w:val="0"/>
-        <w:spacing w:after="0" w:line="240" w:lineRule="auto"/>
-        <w:rPr>
-          <w:rFonts w:ascii="Consolas" w:hAnsi="Consolas" w:cs="Consolas"/>
-          <w:color w:val="2A00FF"/>
-          <w:sz w:val="24"/>
-          <w:szCs w:val="24"/>
-        </w:rPr>
-      </w:pPr>
-      <w:r>
-        <w:rPr>
-          <w:rFonts w:ascii="Consolas" w:hAnsi="Consolas" w:cs="Consolas"/>
+          <w:rFonts w:cstheme="minorHAnsi"/>
+          <w:sz w:val="24"/>
+          <w:szCs w:val="24"/>
+        </w:rPr>
+      </w:pPr>
+    </w:p>
+    <w:p>
+      <w:pPr>
+        <w:autoSpaceDE w:val="0"/>
+        <w:autoSpaceDN w:val="0"/>
+        <w:adjustRightInd w:val="0"/>
+        <w:spacing w:after="0" w:line="240" w:lineRule="auto"/>
+        <w:rPr>
+          <w:rFonts w:cstheme="minorHAnsi"/>
+          <w:color w:val="2A00FF"/>
+          <w:sz w:val="24"/>
+          <w:szCs w:val="24"/>
+        </w:rPr>
+      </w:pPr>
+      <w:r>
+        <w:rPr>
+          <w:rFonts w:cstheme="minorHAnsi"/>
           <w:color w:val="000000"/>
           <w:sz w:val="24"/>
           <w:szCs w:val="24"/>
@@ -342,7 +931,7 @@
       <w:proofErr w:type="gramStart"/>
       <w:r>
         <w:rPr>
-          <w:rFonts w:ascii="Consolas" w:hAnsi="Consolas" w:cs="Consolas"/>
+          <w:rFonts w:cstheme="minorHAnsi"/>
           <w:color w:val="000000"/>
           <w:sz w:val="24"/>
           <w:szCs w:val="24"/>
@@ -351,7 +940,7 @@
       </w:r>
       <w:r>
         <w:rPr>
-          <w:rFonts w:ascii="Consolas" w:hAnsi="Consolas" w:cs="Consolas"/>
+          <w:rFonts w:cstheme="minorHAnsi"/>
           <w:color w:val="2A00FF"/>
           <w:sz w:val="24"/>
           <w:szCs w:val="24"/>
@@ -361,7 +950,7 @@
       <w:proofErr w:type="gramEnd"/>
       <w:r>
         <w:rPr>
-          <w:rFonts w:ascii="Consolas" w:hAnsi="Consolas" w:cs="Consolas"/>
+          <w:rFonts w:cstheme="minorHAnsi"/>
           <w:color w:val="2A00FF"/>
           <w:sz w:val="24"/>
           <w:szCs w:val="24"/>
@@ -376,17 +965,18 @@
         <w:adjustRightInd w:val="0"/>
         <w:spacing w:after="0" w:line="240" w:lineRule="auto"/>
         <w:rPr>
-          <w:rFonts w:ascii="Consolas" w:hAnsi="Consolas" w:cs="Consolas"/>
-          <w:sz w:val="24"/>
-          <w:szCs w:val="24"/>
-        </w:rPr>
-      </w:pPr>
-      <w:r>
-        <w:rPr>
-          <w:rFonts w:ascii="Consolas" w:hAnsi="Consolas" w:cs="Consolas"/>
-          <w:sz w:val="24"/>
-          <w:szCs w:val="24"/>
-        </w:rPr>
+          <w:rFonts w:cstheme="minorHAnsi"/>
+          <w:sz w:val="24"/>
+          <w:szCs w:val="24"/>
+        </w:rPr>
+      </w:pPr>
+      <w:r>
+        <w:rPr>
+          <w:rFonts w:cstheme="minorHAnsi"/>
+          <w:sz w:val="24"/>
+          <w:szCs w:val="24"/>
+        </w:rPr>
+        <w:lastRenderedPageBreak/>
         <w:t>#This is country code list and can be changes as required</w:t>
       </w:r>
     </w:p>
@@ -397,27 +987,27 @@
         <w:adjustRightInd w:val="0"/>
         <w:spacing w:after="0" w:line="240" w:lineRule="auto"/>
         <w:rPr>
-          <w:rFonts w:ascii="Consolas" w:hAnsi="Consolas" w:cs="Consolas"/>
-          <w:sz w:val="24"/>
-          <w:szCs w:val="24"/>
-        </w:rPr>
-      </w:pPr>
-    </w:p>
-    <w:p>
-      <w:pPr>
-        <w:autoSpaceDE w:val="0"/>
-        <w:autoSpaceDN w:val="0"/>
-        <w:adjustRightInd w:val="0"/>
-        <w:spacing w:after="0" w:line="240" w:lineRule="auto"/>
-        <w:rPr>
-          <w:rFonts w:ascii="Consolas" w:hAnsi="Consolas" w:cs="Consolas"/>
-          <w:sz w:val="24"/>
-          <w:szCs w:val="24"/>
-        </w:rPr>
-      </w:pPr>
-      <w:r>
-        <w:rPr>
-          <w:rFonts w:ascii="Consolas" w:hAnsi="Consolas" w:cs="Consolas"/>
+          <w:rFonts w:cstheme="minorHAnsi"/>
+          <w:sz w:val="24"/>
+          <w:szCs w:val="24"/>
+        </w:rPr>
+      </w:pPr>
+    </w:p>
+    <w:p>
+      <w:pPr>
+        <w:autoSpaceDE w:val="0"/>
+        <w:autoSpaceDN w:val="0"/>
+        <w:adjustRightInd w:val="0"/>
+        <w:spacing w:after="0" w:line="240" w:lineRule="auto"/>
+        <w:rPr>
+          <w:rFonts w:cstheme="minorHAnsi"/>
+          <w:sz w:val="24"/>
+          <w:szCs w:val="24"/>
+        </w:rPr>
+      </w:pPr>
+      <w:r>
+        <w:rPr>
+          <w:rFonts w:cstheme="minorHAnsi"/>
           <w:sz w:val="24"/>
           <w:szCs w:val="24"/>
         </w:rPr>
@@ -431,20 +1021,20 @@
         <w:adjustRightInd w:val="0"/>
         <w:spacing w:after="0" w:line="240" w:lineRule="auto"/>
         <w:rPr>
-          <w:rFonts w:ascii="Consolas" w:hAnsi="Consolas" w:cs="Consolas"/>
-          <w:sz w:val="24"/>
-          <w:szCs w:val="24"/>
-        </w:rPr>
-      </w:pPr>
-    </w:p>
-    <w:p>
-      <w:pPr>
-        <w:autoSpaceDE w:val="0"/>
-        <w:autoSpaceDN w:val="0"/>
-        <w:adjustRightInd w:val="0"/>
-        <w:spacing w:after="0" w:line="240" w:lineRule="auto"/>
-        <w:rPr>
-          <w:rFonts w:ascii="Consolas" w:hAnsi="Consolas" w:cs="Consolas"/>
+          <w:rFonts w:cstheme="minorHAnsi"/>
+          <w:sz w:val="24"/>
+          <w:szCs w:val="24"/>
+        </w:rPr>
+      </w:pPr>
+    </w:p>
+    <w:p>
+      <w:pPr>
+        <w:autoSpaceDE w:val="0"/>
+        <w:autoSpaceDN w:val="0"/>
+        <w:adjustRightInd w:val="0"/>
+        <w:spacing w:after="0" w:line="240" w:lineRule="auto"/>
+        <w:rPr>
+          <w:rFonts w:cstheme="minorHAnsi"/>
           <w:sz w:val="24"/>
           <w:szCs w:val="24"/>
         </w:rPr>
@@ -452,7 +1042,7 @@
       <w:proofErr w:type="spellStart"/>
       <w:r>
         <w:rPr>
-          <w:rFonts w:ascii="Consolas" w:hAnsi="Consolas" w:cs="Consolas"/>
+          <w:rFonts w:cstheme="minorHAnsi"/>
           <w:color w:val="000000"/>
           <w:sz w:val="24"/>
           <w:szCs w:val="24"/>
@@ -462,7 +1052,7 @@
       <w:proofErr w:type="spellEnd"/>
       <w:r>
         <w:rPr>
-          <w:rFonts w:ascii="Consolas" w:hAnsi="Consolas" w:cs="Consolas"/>
+          <w:rFonts w:cstheme="minorHAnsi"/>
           <w:color w:val="000000"/>
           <w:sz w:val="24"/>
           <w:szCs w:val="24"/>
@@ -471,7 +1061,7 @@
       </w:r>
       <w:r>
         <w:rPr>
-          <w:rFonts w:ascii="Consolas" w:hAnsi="Consolas" w:cs="Consolas"/>
+          <w:rFonts w:cstheme="minorHAnsi"/>
           <w:color w:val="2A00FF"/>
           <w:sz w:val="24"/>
           <w:szCs w:val="24"/>
@@ -480,7 +1070,7 @@
       </w:r>
       <w:r>
         <w:rPr>
-          <w:rFonts w:ascii="Consolas" w:hAnsi="Consolas" w:cs="Consolas"/>
+          <w:rFonts w:cstheme="minorHAnsi"/>
           <w:color w:val="000000"/>
           <w:sz w:val="24"/>
           <w:szCs w:val="24"/>
@@ -489,7 +1079,7 @@
       </w:r>
       <w:r>
         <w:rPr>
-          <w:rFonts w:ascii="Consolas" w:hAnsi="Consolas" w:cs="Consolas"/>
+          <w:rFonts w:cstheme="minorHAnsi"/>
           <w:color w:val="2A00FF"/>
           <w:sz w:val="24"/>
           <w:szCs w:val="24"/>
@@ -498,7 +1088,7 @@
       </w:r>
       <w:r>
         <w:rPr>
-          <w:rFonts w:ascii="Consolas" w:hAnsi="Consolas" w:cs="Consolas"/>
+          <w:rFonts w:cstheme="minorHAnsi"/>
           <w:color w:val="000000"/>
           <w:sz w:val="24"/>
           <w:szCs w:val="24"/>
@@ -507,7 +1097,7 @@
       </w:r>
       <w:r>
         <w:rPr>
-          <w:rFonts w:ascii="Consolas" w:hAnsi="Consolas" w:cs="Consolas"/>
+          <w:rFonts w:cstheme="minorHAnsi"/>
           <w:color w:val="2A00FF"/>
           <w:sz w:val="24"/>
           <w:szCs w:val="24"/>
@@ -516,7 +1106,7 @@
       </w:r>
       <w:r>
         <w:rPr>
-          <w:rFonts w:ascii="Consolas" w:hAnsi="Consolas" w:cs="Consolas"/>
+          <w:rFonts w:cstheme="minorHAnsi"/>
           <w:color w:val="000000"/>
           <w:sz w:val="24"/>
           <w:szCs w:val="24"/>
@@ -525,7 +1115,7 @@
       </w:r>
       <w:r>
         <w:rPr>
-          <w:rFonts w:ascii="Consolas" w:hAnsi="Consolas" w:cs="Consolas"/>
+          <w:rFonts w:cstheme="minorHAnsi"/>
           <w:color w:val="2A00FF"/>
           <w:sz w:val="24"/>
           <w:szCs w:val="24"/>
@@ -534,7 +1124,7 @@
       </w:r>
       <w:r>
         <w:rPr>
-          <w:rFonts w:ascii="Consolas" w:hAnsi="Consolas" w:cs="Consolas"/>
+          <w:rFonts w:cstheme="minorHAnsi"/>
           <w:color w:val="000000"/>
           <w:sz w:val="24"/>
           <w:szCs w:val="24"/>
@@ -543,7 +1133,7 @@
       </w:r>
       <w:r>
         <w:rPr>
-          <w:rFonts w:ascii="Consolas" w:hAnsi="Consolas" w:cs="Consolas"/>
+          <w:rFonts w:cstheme="minorHAnsi"/>
           <w:color w:val="2A00FF"/>
           <w:sz w:val="24"/>
           <w:szCs w:val="24"/>
@@ -552,7 +1142,7 @@
       </w:r>
       <w:r>
         <w:rPr>
-          <w:rFonts w:ascii="Consolas" w:hAnsi="Consolas" w:cs="Consolas"/>
+          <w:rFonts w:cstheme="minorHAnsi"/>
           <w:color w:val="000000"/>
           <w:sz w:val="24"/>
           <w:szCs w:val="24"/>
@@ -561,7 +1151,7 @@
       </w:r>
       <w:r>
         <w:rPr>
-          <w:rFonts w:ascii="Consolas" w:hAnsi="Consolas" w:cs="Consolas"/>
+          <w:rFonts w:cstheme="minorHAnsi"/>
           <w:color w:val="2A00FF"/>
           <w:sz w:val="24"/>
           <w:szCs w:val="24"/>
@@ -570,7 +1160,7 @@
       </w:r>
       <w:r>
         <w:rPr>
-          <w:rFonts w:ascii="Consolas" w:hAnsi="Consolas" w:cs="Consolas"/>
+          <w:rFonts w:cstheme="minorHAnsi"/>
           <w:color w:val="000000"/>
           <w:sz w:val="24"/>
           <w:szCs w:val="24"/>
@@ -579,7 +1169,7 @@
       </w:r>
       <w:r>
         <w:rPr>
-          <w:rFonts w:ascii="Consolas" w:hAnsi="Consolas" w:cs="Consolas"/>
+          <w:rFonts w:cstheme="minorHAnsi"/>
           <w:color w:val="2A00FF"/>
           <w:sz w:val="24"/>
           <w:szCs w:val="24"/>
@@ -594,7 +1184,7 @@
         <w:adjustRightInd w:val="0"/>
         <w:spacing w:after="0" w:line="240" w:lineRule="auto"/>
         <w:rPr>
-          <w:rFonts w:ascii="Consolas" w:hAnsi="Consolas" w:cs="Consolas"/>
+          <w:rFonts w:cstheme="minorHAnsi"/>
           <w:sz w:val="24"/>
           <w:szCs w:val="24"/>
         </w:rPr>
@@ -602,7 +1192,7 @@
       <w:proofErr w:type="spellStart"/>
       <w:r>
         <w:rPr>
-          <w:rFonts w:ascii="Consolas" w:hAnsi="Consolas" w:cs="Consolas"/>
+          <w:rFonts w:cstheme="minorHAnsi"/>
           <w:color w:val="000000"/>
           <w:sz w:val="24"/>
           <w:szCs w:val="24"/>
@@ -612,7 +1202,7 @@
       <w:proofErr w:type="spellEnd"/>
       <w:r>
         <w:rPr>
-          <w:rFonts w:ascii="Consolas" w:hAnsi="Consolas" w:cs="Consolas"/>
+          <w:rFonts w:cstheme="minorHAnsi"/>
           <w:color w:val="000000"/>
           <w:sz w:val="24"/>
           <w:szCs w:val="24"/>
@@ -621,7 +1211,7 @@
       </w:r>
       <w:r>
         <w:rPr>
-          <w:rFonts w:ascii="Consolas" w:hAnsi="Consolas" w:cs="Consolas"/>
+          <w:rFonts w:cstheme="minorHAnsi"/>
           <w:color w:val="2A00FF"/>
           <w:sz w:val="24"/>
           <w:szCs w:val="24"/>
@@ -630,7 +1220,7 @@
       </w:r>
       <w:r>
         <w:rPr>
-          <w:rFonts w:ascii="Consolas" w:hAnsi="Consolas" w:cs="Consolas"/>
+          <w:rFonts w:cstheme="minorHAnsi"/>
           <w:color w:val="000000"/>
           <w:sz w:val="24"/>
           <w:szCs w:val="24"/>
@@ -639,7 +1229,7 @@
       </w:r>
       <w:r>
         <w:rPr>
-          <w:rFonts w:ascii="Consolas" w:hAnsi="Consolas" w:cs="Consolas"/>
+          <w:rFonts w:cstheme="minorHAnsi"/>
           <w:color w:val="2A00FF"/>
           <w:sz w:val="24"/>
           <w:szCs w:val="24"/>
@@ -648,7 +1238,7 @@
       </w:r>
       <w:r>
         <w:rPr>
-          <w:rFonts w:ascii="Consolas" w:hAnsi="Consolas" w:cs="Consolas"/>
+          <w:rFonts w:cstheme="minorHAnsi"/>
           <w:color w:val="000000"/>
           <w:sz w:val="24"/>
           <w:szCs w:val="24"/>
@@ -657,7 +1247,7 @@
       </w:r>
       <w:r>
         <w:rPr>
-          <w:rFonts w:ascii="Consolas" w:hAnsi="Consolas" w:cs="Consolas"/>
+          <w:rFonts w:cstheme="minorHAnsi"/>
           <w:color w:val="2A00FF"/>
           <w:sz w:val="24"/>
           <w:szCs w:val="24"/>
@@ -666,7 +1256,7 @@
       </w:r>
       <w:r>
         <w:rPr>
-          <w:rFonts w:ascii="Consolas" w:hAnsi="Consolas" w:cs="Consolas"/>
+          <w:rFonts w:cstheme="minorHAnsi"/>
           <w:color w:val="000000"/>
           <w:sz w:val="24"/>
           <w:szCs w:val="24"/>
@@ -675,7 +1265,7 @@
       </w:r>
       <w:r>
         <w:rPr>
-          <w:rFonts w:ascii="Consolas" w:hAnsi="Consolas" w:cs="Consolas"/>
+          <w:rFonts w:cstheme="minorHAnsi"/>
           <w:color w:val="2A00FF"/>
           <w:sz w:val="24"/>
           <w:szCs w:val="24"/>
@@ -684,7 +1274,7 @@
       </w:r>
       <w:r>
         <w:rPr>
-          <w:rFonts w:ascii="Consolas" w:hAnsi="Consolas" w:cs="Consolas"/>
+          <w:rFonts w:cstheme="minorHAnsi"/>
           <w:color w:val="000000"/>
           <w:sz w:val="24"/>
           <w:szCs w:val="24"/>
@@ -694,7 +1284,7 @@
       <w:proofErr w:type="gramStart"/>
       <w:r>
         <w:rPr>
-          <w:rFonts w:ascii="Consolas" w:hAnsi="Consolas" w:cs="Consolas"/>
+          <w:rFonts w:cstheme="minorHAnsi"/>
           <w:color w:val="2A00FF"/>
           <w:sz w:val="24"/>
           <w:szCs w:val="24"/>
@@ -703,7 +1293,7 @@
       </w:r>
       <w:r>
         <w:rPr>
-          <w:rFonts w:ascii="Consolas" w:hAnsi="Consolas" w:cs="Consolas"/>
+          <w:rFonts w:cstheme="minorHAnsi"/>
           <w:color w:val="000000"/>
           <w:sz w:val="24"/>
           <w:szCs w:val="24"/>
@@ -712,7 +1302,7 @@
       </w:r>
       <w:r>
         <w:rPr>
-          <w:rFonts w:ascii="Consolas" w:hAnsi="Consolas" w:cs="Consolas"/>
+          <w:rFonts w:cstheme="minorHAnsi"/>
           <w:color w:val="2A00FF"/>
           <w:sz w:val="24"/>
           <w:szCs w:val="24"/>
@@ -728,14 +1318,14 @@
         <w:adjustRightInd w:val="0"/>
         <w:spacing w:after="0" w:line="240" w:lineRule="auto"/>
         <w:rPr>
-          <w:rFonts w:ascii="Consolas" w:hAnsi="Consolas" w:cs="Consolas"/>
-          <w:sz w:val="24"/>
-          <w:szCs w:val="24"/>
-        </w:rPr>
-      </w:pPr>
-      <w:r>
-        <w:rPr>
-          <w:rFonts w:ascii="Consolas" w:hAnsi="Consolas" w:cs="Consolas"/>
+          <w:rFonts w:cstheme="minorHAnsi"/>
+          <w:sz w:val="24"/>
+          <w:szCs w:val="24"/>
+        </w:rPr>
+      </w:pPr>
+      <w:r>
+        <w:rPr>
+          <w:rFonts w:cstheme="minorHAnsi"/>
           <w:color w:val="000000"/>
           <w:sz w:val="24"/>
           <w:szCs w:val="24"/>
@@ -744,7 +1334,7 @@
       </w:r>
       <w:r>
         <w:rPr>
-          <w:rFonts w:ascii="Consolas" w:hAnsi="Consolas" w:cs="Consolas"/>
+          <w:rFonts w:cstheme="minorHAnsi"/>
           <w:color w:val="2A00FF"/>
           <w:sz w:val="24"/>
           <w:szCs w:val="24"/>
@@ -753,7 +1343,7 @@
       </w:r>
       <w:r>
         <w:rPr>
-          <w:rFonts w:ascii="Consolas" w:hAnsi="Consolas" w:cs="Consolas"/>
+          <w:rFonts w:cstheme="minorHAnsi"/>
           <w:color w:val="2A00FF"/>
           <w:sz w:val="24"/>
           <w:szCs w:val="24"/>
@@ -769,14 +1359,14 @@
         <w:adjustRightInd w:val="0"/>
         <w:spacing w:after="0" w:line="240" w:lineRule="auto"/>
         <w:rPr>
-          <w:rFonts w:ascii="Consolas" w:hAnsi="Consolas" w:cs="Consolas"/>
-          <w:sz w:val="24"/>
-          <w:szCs w:val="24"/>
-        </w:rPr>
-      </w:pPr>
-      <w:r>
-        <w:rPr>
-          <w:rFonts w:ascii="Consolas" w:hAnsi="Consolas" w:cs="Consolas"/>
+          <w:rFonts w:cstheme="minorHAnsi"/>
+          <w:sz w:val="24"/>
+          <w:szCs w:val="24"/>
+        </w:rPr>
+      </w:pPr>
+      <w:r>
+        <w:rPr>
+          <w:rFonts w:cstheme="minorHAnsi"/>
           <w:color w:val="000000"/>
           <w:sz w:val="24"/>
           <w:szCs w:val="24"/>
@@ -785,7 +1375,7 @@
       </w:r>
       <w:r>
         <w:rPr>
-          <w:rFonts w:ascii="Consolas" w:hAnsi="Consolas" w:cs="Consolas"/>
+          <w:rFonts w:cstheme="minorHAnsi"/>
           <w:color w:val="2A00FF"/>
           <w:sz w:val="24"/>
           <w:szCs w:val="24"/>
@@ -794,7 +1384,7 @@
       </w:r>
       <w:r>
         <w:rPr>
-          <w:rFonts w:ascii="Consolas" w:hAnsi="Consolas" w:cs="Consolas"/>
+          <w:rFonts w:cstheme="minorHAnsi"/>
           <w:color w:val="2A00FF"/>
           <w:sz w:val="24"/>
           <w:szCs w:val="24"/>
@@ -810,7 +1400,7 @@
         <w:adjustRightInd w:val="0"/>
         <w:spacing w:after="0" w:line="240" w:lineRule="auto"/>
         <w:rPr>
-          <w:rFonts w:ascii="Consolas" w:hAnsi="Consolas" w:cs="Consolas"/>
+          <w:rFonts w:cstheme="minorHAnsi"/>
           <w:sz w:val="24"/>
           <w:szCs w:val="24"/>
         </w:rPr>
@@ -818,7 +1408,7 @@
       <w:proofErr w:type="spellStart"/>
       <w:r>
         <w:rPr>
-          <w:rFonts w:ascii="Consolas" w:hAnsi="Consolas" w:cs="Consolas"/>
+          <w:rFonts w:cstheme="minorHAnsi"/>
           <w:color w:val="000000"/>
           <w:sz w:val="24"/>
           <w:szCs w:val="24"/>
@@ -828,7 +1418,7 @@
       <w:proofErr w:type="spellEnd"/>
       <w:r>
         <w:rPr>
-          <w:rFonts w:ascii="Consolas" w:hAnsi="Consolas" w:cs="Consolas"/>
+          <w:rFonts w:cstheme="minorHAnsi"/>
           <w:color w:val="000000"/>
           <w:sz w:val="24"/>
           <w:szCs w:val="24"/>
@@ -838,7 +1428,7 @@
       <w:proofErr w:type="spellStart"/>
       <w:r>
         <w:rPr>
-          <w:rFonts w:ascii="Consolas" w:hAnsi="Consolas" w:cs="Consolas"/>
+          <w:rFonts w:cstheme="minorHAnsi"/>
           <w:color w:val="2A00FF"/>
           <w:sz w:val="24"/>
           <w:szCs w:val="24"/>
@@ -855,14 +1445,14 @@
         <w:adjustRightInd w:val="0"/>
         <w:spacing w:after="0" w:line="240" w:lineRule="auto"/>
         <w:rPr>
-          <w:rFonts w:ascii="Consolas" w:hAnsi="Consolas" w:cs="Consolas"/>
-          <w:sz w:val="24"/>
-          <w:szCs w:val="24"/>
-        </w:rPr>
-      </w:pPr>
-      <w:r>
-        <w:rPr>
-          <w:rFonts w:ascii="Consolas" w:hAnsi="Consolas" w:cs="Consolas"/>
+          <w:rFonts w:cstheme="minorHAnsi"/>
+          <w:sz w:val="24"/>
+          <w:szCs w:val="24"/>
+        </w:rPr>
+      </w:pPr>
+      <w:r>
+        <w:rPr>
+          <w:rFonts w:cstheme="minorHAnsi"/>
           <w:color w:val="000000"/>
           <w:sz w:val="24"/>
           <w:szCs w:val="24"/>
@@ -871,7 +1461,7 @@
       </w:r>
       <w:r>
         <w:rPr>
-          <w:rFonts w:ascii="Consolas" w:hAnsi="Consolas" w:cs="Consolas"/>
+          <w:rFonts w:cstheme="minorHAnsi"/>
           <w:color w:val="2A00FF"/>
           <w:sz w:val="24"/>
           <w:szCs w:val="24"/>
@@ -886,7 +1476,7 @@
         <w:adjustRightInd w:val="0"/>
         <w:spacing w:after="0" w:line="240" w:lineRule="auto"/>
         <w:rPr>
-          <w:rFonts w:ascii="Consolas" w:hAnsi="Consolas" w:cs="Consolas"/>
+          <w:rFonts w:cstheme="minorHAnsi"/>
           <w:sz w:val="24"/>
           <w:szCs w:val="24"/>
         </w:rPr>
@@ -894,7 +1484,7 @@
       <w:proofErr w:type="spellStart"/>
       <w:r>
         <w:rPr>
-          <w:rFonts w:ascii="Consolas" w:hAnsi="Consolas" w:cs="Consolas"/>
+          <w:rFonts w:cstheme="minorHAnsi"/>
           <w:color w:val="000000"/>
           <w:sz w:val="24"/>
           <w:szCs w:val="24"/>
@@ -904,7 +1494,7 @@
       <w:proofErr w:type="spellEnd"/>
       <w:r>
         <w:rPr>
-          <w:rFonts w:ascii="Consolas" w:hAnsi="Consolas" w:cs="Consolas"/>
+          <w:rFonts w:cstheme="minorHAnsi"/>
           <w:color w:val="000000"/>
           <w:sz w:val="24"/>
           <w:szCs w:val="24"/>
@@ -913,7 +1503,7 @@
       </w:r>
       <w:r>
         <w:rPr>
-          <w:rFonts w:ascii="Consolas" w:hAnsi="Consolas" w:cs="Consolas"/>
+          <w:rFonts w:cstheme="minorHAnsi"/>
           <w:color w:val="2A00FF"/>
           <w:sz w:val="24"/>
           <w:szCs w:val="24"/>
@@ -928,7 +1518,7 @@
         <w:adjustRightInd w:val="0"/>
         <w:spacing w:after="0" w:line="240" w:lineRule="auto"/>
         <w:rPr>
-          <w:rFonts w:ascii="Consolas" w:hAnsi="Consolas" w:cs="Consolas"/>
+          <w:rFonts w:cstheme="minorHAnsi"/>
           <w:sz w:val="24"/>
           <w:szCs w:val="24"/>
         </w:rPr>
@@ -936,7 +1526,7 @@
       <w:proofErr w:type="spellStart"/>
       <w:r>
         <w:rPr>
-          <w:rFonts w:ascii="Consolas" w:hAnsi="Consolas" w:cs="Consolas"/>
+          <w:rFonts w:cstheme="minorHAnsi"/>
           <w:color w:val="000000"/>
           <w:sz w:val="24"/>
           <w:szCs w:val="24"/>
@@ -946,7 +1536,7 @@
       <w:proofErr w:type="spellEnd"/>
       <w:r>
         <w:rPr>
-          <w:rFonts w:ascii="Consolas" w:hAnsi="Consolas" w:cs="Consolas"/>
+          <w:rFonts w:cstheme="minorHAnsi"/>
           <w:color w:val="000000"/>
           <w:sz w:val="24"/>
           <w:szCs w:val="24"/>
@@ -955,7 +1545,7 @@
       </w:r>
       <w:r>
         <w:rPr>
-          <w:rFonts w:ascii="Consolas" w:hAnsi="Consolas" w:cs="Consolas"/>
+          <w:rFonts w:cstheme="minorHAnsi"/>
           <w:color w:val="2A00FF"/>
           <w:sz w:val="24"/>
           <w:szCs w:val="24"/>
@@ -964,7 +1554,7 @@
       </w:r>
       <w:r>
         <w:rPr>
-          <w:rFonts w:ascii="Consolas" w:hAnsi="Consolas" w:cs="Consolas"/>
+          <w:rFonts w:cstheme="minorHAnsi"/>
           <w:color w:val="000000"/>
           <w:sz w:val="24"/>
           <w:szCs w:val="24"/>
@@ -973,7 +1563,7 @@
       </w:r>
       <w:r>
         <w:rPr>
-          <w:rFonts w:ascii="Consolas" w:hAnsi="Consolas" w:cs="Consolas"/>
+          <w:rFonts w:cstheme="minorHAnsi"/>
           <w:color w:val="2A00FF"/>
           <w:sz w:val="24"/>
           <w:szCs w:val="24"/>
@@ -982,7 +1572,7 @@
       </w:r>
       <w:r>
         <w:rPr>
-          <w:rFonts w:ascii="Consolas" w:hAnsi="Consolas" w:cs="Consolas"/>
+          <w:rFonts w:cstheme="minorHAnsi"/>
           <w:color w:val="000000"/>
           <w:sz w:val="24"/>
           <w:szCs w:val="24"/>
@@ -991,7 +1581,7 @@
       </w:r>
       <w:r>
         <w:rPr>
-          <w:rFonts w:ascii="Consolas" w:hAnsi="Consolas" w:cs="Consolas"/>
+          <w:rFonts w:cstheme="minorHAnsi"/>
           <w:color w:val="2A00FF"/>
           <w:sz w:val="24"/>
           <w:szCs w:val="24"/>
@@ -1000,7 +1590,7 @@
       </w:r>
       <w:r>
         <w:rPr>
-          <w:rFonts w:ascii="Consolas" w:hAnsi="Consolas" w:cs="Consolas"/>
+          <w:rFonts w:cstheme="minorHAnsi"/>
           <w:color w:val="000000"/>
           <w:sz w:val="24"/>
           <w:szCs w:val="24"/>
@@ -1009,7 +1599,7 @@
       </w:r>
       <w:r>
         <w:rPr>
-          <w:rFonts w:ascii="Consolas" w:hAnsi="Consolas" w:cs="Consolas"/>
+          <w:rFonts w:cstheme="minorHAnsi"/>
           <w:color w:val="2A00FF"/>
           <w:sz w:val="24"/>
           <w:szCs w:val="24"/>
@@ -1024,7 +1614,7 @@
         <w:adjustRightInd w:val="0"/>
         <w:spacing w:after="0" w:line="240" w:lineRule="auto"/>
         <w:rPr>
-          <w:rFonts w:ascii="Consolas" w:hAnsi="Consolas" w:cs="Consolas"/>
+          <w:rFonts w:cstheme="minorHAnsi"/>
           <w:sz w:val="24"/>
           <w:szCs w:val="24"/>
         </w:rPr>
@@ -1032,7 +1622,7 @@
       <w:proofErr w:type="spellStart"/>
       <w:r>
         <w:rPr>
-          <w:rFonts w:ascii="Consolas" w:hAnsi="Consolas" w:cs="Consolas"/>
+          <w:rFonts w:cstheme="minorHAnsi"/>
           <w:color w:val="000000"/>
           <w:sz w:val="24"/>
           <w:szCs w:val="24"/>
@@ -1042,7 +1632,7 @@
       <w:proofErr w:type="spellEnd"/>
       <w:r>
         <w:rPr>
-          <w:rFonts w:ascii="Consolas" w:hAnsi="Consolas" w:cs="Consolas"/>
+          <w:rFonts w:cstheme="minorHAnsi"/>
           <w:color w:val="000000"/>
           <w:sz w:val="24"/>
           <w:szCs w:val="24"/>
@@ -1051,7 +1641,7 @@
       </w:r>
       <w:r>
         <w:rPr>
-          <w:rFonts w:ascii="Consolas" w:hAnsi="Consolas" w:cs="Consolas"/>
+          <w:rFonts w:cstheme="minorHAnsi"/>
           <w:color w:val="2A00FF"/>
           <w:sz w:val="24"/>
           <w:szCs w:val="24"/>
@@ -1060,7 +1650,7 @@
       </w:r>
       <w:r>
         <w:rPr>
-          <w:rFonts w:ascii="Consolas" w:hAnsi="Consolas" w:cs="Consolas"/>
+          <w:rFonts w:cstheme="minorHAnsi"/>
           <w:color w:val="000000"/>
           <w:sz w:val="24"/>
           <w:szCs w:val="24"/>
@@ -1069,7 +1659,7 @@
       </w:r>
       <w:r>
         <w:rPr>
-          <w:rFonts w:ascii="Consolas" w:hAnsi="Consolas" w:cs="Consolas"/>
+          <w:rFonts w:cstheme="minorHAnsi"/>
           <w:color w:val="2A00FF"/>
           <w:sz w:val="24"/>
           <w:szCs w:val="24"/>
@@ -1078,7 +1668,7 @@
       </w:r>
       <w:r>
         <w:rPr>
-          <w:rFonts w:ascii="Consolas" w:hAnsi="Consolas" w:cs="Consolas"/>
+          <w:rFonts w:cstheme="minorHAnsi"/>
           <w:color w:val="000000"/>
           <w:sz w:val="24"/>
           <w:szCs w:val="24"/>
@@ -1087,7 +1677,7 @@
       </w:r>
       <w:r>
         <w:rPr>
-          <w:rFonts w:ascii="Consolas" w:hAnsi="Consolas" w:cs="Consolas"/>
+          <w:rFonts w:cstheme="minorHAnsi"/>
           <w:color w:val="2A00FF"/>
           <w:sz w:val="24"/>
           <w:szCs w:val="24"/>
@@ -1096,7 +1686,7 @@
       </w:r>
       <w:r>
         <w:rPr>
-          <w:rFonts w:ascii="Consolas" w:hAnsi="Consolas" w:cs="Consolas"/>
+          <w:rFonts w:cstheme="minorHAnsi"/>
           <w:color w:val="000000"/>
           <w:sz w:val="24"/>
           <w:szCs w:val="24"/>
@@ -1105,7 +1695,7 @@
       </w:r>
       <w:r>
         <w:rPr>
-          <w:rFonts w:ascii="Consolas" w:hAnsi="Consolas" w:cs="Consolas"/>
+          <w:rFonts w:cstheme="minorHAnsi"/>
           <w:color w:val="2A00FF"/>
           <w:sz w:val="24"/>
           <w:szCs w:val="24"/>
@@ -1114,7 +1704,7 @@
       </w:r>
       <w:r>
         <w:rPr>
-          <w:rFonts w:ascii="Consolas" w:hAnsi="Consolas" w:cs="Consolas"/>
+          <w:rFonts w:cstheme="minorHAnsi"/>
           <w:color w:val="000000"/>
           <w:sz w:val="24"/>
           <w:szCs w:val="24"/>
@@ -1124,7 +1714,7 @@
       <w:proofErr w:type="gramStart"/>
       <w:r>
         <w:rPr>
-          <w:rFonts w:ascii="Consolas" w:hAnsi="Consolas" w:cs="Consolas"/>
+          <w:rFonts w:cstheme="minorHAnsi"/>
           <w:color w:val="2A00FF"/>
           <w:sz w:val="24"/>
           <w:szCs w:val="24"/>
@@ -1133,7 +1723,7 @@
       </w:r>
       <w:r>
         <w:rPr>
-          <w:rFonts w:ascii="Consolas" w:hAnsi="Consolas" w:cs="Consolas"/>
+          <w:rFonts w:cstheme="minorHAnsi"/>
           <w:color w:val="000000"/>
           <w:sz w:val="24"/>
           <w:szCs w:val="24"/>
@@ -1142,7 +1732,7 @@
       </w:r>
       <w:r>
         <w:rPr>
-          <w:rFonts w:ascii="Consolas" w:hAnsi="Consolas" w:cs="Consolas"/>
+          <w:rFonts w:cstheme="minorHAnsi"/>
           <w:color w:val="2A00FF"/>
           <w:sz w:val="24"/>
           <w:szCs w:val="24"/>
@@ -1152,7 +1742,7 @@
       <w:proofErr w:type="gramEnd"/>
       <w:r>
         <w:rPr>
-          <w:rFonts w:ascii="Consolas" w:hAnsi="Consolas" w:cs="Consolas"/>
+          <w:rFonts w:cstheme="minorHAnsi"/>
           <w:color w:val="000000"/>
           <w:sz w:val="24"/>
           <w:szCs w:val="24"/>
@@ -1161,7 +1751,7 @@
       </w:r>
       <w:r>
         <w:rPr>
-          <w:rFonts w:ascii="Consolas" w:hAnsi="Consolas" w:cs="Consolas"/>
+          <w:rFonts w:cstheme="minorHAnsi"/>
           <w:color w:val="2A00FF"/>
           <w:sz w:val="24"/>
           <w:szCs w:val="24"/>
@@ -1172,12 +1762,13 @@
     <w:p>
       <w:pPr>
         <w:rPr>
-          <w:lang w:val="en-US"/>
-        </w:rPr>
-      </w:pPr>
-      <w:r>
-        <w:rPr>
-          <w:rFonts w:ascii="Consolas" w:hAnsi="Consolas" w:cs="Consolas"/>
+          <w:rFonts w:cstheme="minorHAnsi"/>
+          <w:lang w:val="en-US"/>
+        </w:rPr>
+      </w:pPr>
+      <w:r>
+        <w:rPr>
+          <w:rFonts w:cstheme="minorHAnsi"/>
           <w:color w:val="000000"/>
           <w:sz w:val="24"/>
           <w:szCs w:val="24"/>
@@ -1186,7 +1777,7 @@
       </w:r>
       <w:r>
         <w:rPr>
-          <w:rFonts w:ascii="Consolas" w:hAnsi="Consolas" w:cs="Consolas"/>
+          <w:rFonts w:cstheme="minorHAnsi"/>
           <w:color w:val="2A00FF"/>
           <w:sz w:val="24"/>
           <w:szCs w:val="24"/>
@@ -1602,10 +2193,30 @@
     <w:name w:val="Normal"/>
     <w:qFormat/>
   </w:style>
+  <w:style w:type="paragraph" w:styleId="Heading1">
+    <w:name w:val="heading 1"/>
+    <w:basedOn w:val="Normal"/>
+    <w:next w:val="Normal"/>
+    <w:link w:val="Heading1Char"/>
+    <w:uiPriority w:val="9"/>
+    <w:qFormat/>
+    <w:rsid w:val="00254573"/>
+    <w:pPr>
+      <w:keepNext/>
+      <w:keepLines/>
+      <w:spacing w:before="240" w:after="0"/>
+      <w:outlineLvl w:val="0"/>
+    </w:pPr>
+    <w:rPr>
+      <w:rFonts w:asciiTheme="majorHAnsi" w:eastAsiaTheme="majorEastAsia" w:hAnsiTheme="majorHAnsi" w:cstheme="majorBidi"/>
+      <w:color w:val="2F5496" w:themeColor="accent1" w:themeShade="BF"/>
+      <w:sz w:val="32"/>
+      <w:szCs w:val="32"/>
+    </w:rPr>
+  </w:style>
   <w:style w:type="character" w:default="1" w:styleId="DefaultParagraphFont">
     <w:name w:val="Default Paragraph Font"/>
     <w:uiPriority w:val="1"/>
-    <w:semiHidden/>
     <w:unhideWhenUsed/>
   </w:style>
   <w:style w:type="table" w:default="1" w:styleId="TableNormal">
@@ -1628,6 +2239,31 @@
     <w:uiPriority w:val="99"/>
     <w:semiHidden/>
     <w:unhideWhenUsed/>
+  </w:style>
+  <w:style w:type="character" w:styleId="Hyperlink">
+    <w:name w:val="Hyperlink"/>
+    <w:basedOn w:val="DefaultParagraphFont"/>
+    <w:uiPriority w:val="99"/>
+    <w:semiHidden/>
+    <w:unhideWhenUsed/>
+    <w:rsid w:val="00547728"/>
+    <w:rPr>
+      <w:color w:val="0000FF"/>
+      <w:u w:val="single"/>
+    </w:rPr>
+  </w:style>
+  <w:style w:type="character" w:customStyle="1" w:styleId="Heading1Char">
+    <w:name w:val="Heading 1 Char"/>
+    <w:basedOn w:val="DefaultParagraphFont"/>
+    <w:link w:val="Heading1"/>
+    <w:uiPriority w:val="9"/>
+    <w:rsid w:val="00254573"/>
+    <w:rPr>
+      <w:rFonts w:asciiTheme="majorHAnsi" w:eastAsiaTheme="majorEastAsia" w:hAnsiTheme="majorHAnsi" w:cstheme="majorBidi"/>
+      <w:color w:val="2F5496" w:themeColor="accent1" w:themeShade="BF"/>
+      <w:sz w:val="32"/>
+      <w:szCs w:val="32"/>
+    </w:rPr>
   </w:style>
 </w:styles>
 </file>

</xml_diff>